<commit_message>
Fin de l'écriture de mes parties du rapport (conclusion sur ce que nous a apporté ce projet)
</commit_message>
<xml_diff>
--- a/Rapport final/RAPPORT LUCILE.docx
+++ b/Rapport final/RAPPORT LUCILE.docx
@@ -1779,8 +1779,10 @@
       <w:r>
         <w:rPr>
           <w:rFonts w:ascii="Bahnschrift" w:hAnsi="Bahnschrift"/>
+          <w:noProof/>
           <w:sz w:val="36"/>
           <w:szCs w:val="36"/>
+          <w:lang w:eastAsia="fr-FR"/>
         </w:rPr>
         <w:drawing>
           <wp:inline distT="0" distB="0" distL="0" distR="0" wp14:anchorId="4A3DCD7F" wp14:editId="0D20709C">
@@ -1995,6 +1997,8 @@
         <w:rPr>
           <w:rFonts w:ascii="Bahnschrift Light" w:hAnsi="Bahnschrift Light"/>
           <w:i/>
+          <w:noProof/>
+          <w:lang w:eastAsia="fr-FR"/>
         </w:rPr>
         <w:lastRenderedPageBreak/>
         <w:drawing>
@@ -2052,28 +2056,7 @@
           <w:rFonts w:ascii="Bahnschrift Light" w:hAnsi="Bahnschrift Light"/>
           <w:i/>
         </w:rPr>
-        <w:t>9</w:t>
-      </w:r>
-      <w:r>
-        <w:rPr>
-          <w:rFonts w:ascii="Bahnschrift Light" w:hAnsi="Bahnschrift Light"/>
-          <w:i/>
-        </w:rPr>
-        <w:t xml:space="preserve"> – Diagramme </w:t>
-      </w:r>
-      <w:r>
-        <w:rPr>
-          <w:rFonts w:ascii="Bahnschrift Light" w:hAnsi="Bahnschrift Light"/>
-          <w:i/>
-        </w:rPr>
-        <w:t>d’activité</w:t>
-      </w:r>
-      <w:r>
-        <w:rPr>
-          <w:rFonts w:ascii="Bahnschrift Light" w:hAnsi="Bahnschrift Light"/>
-          <w:i/>
-        </w:rPr>
-        <w:t xml:space="preserve"> du générateur</w:t>
+        <w:t>9 – Diagramme d’activité du générateur</w:t>
       </w:r>
     </w:p>
     <w:p>
@@ -2282,21 +2265,7 @@
           <w:rFonts w:cstheme="minorHAnsi"/>
           <w:i/>
         </w:rPr>
-        <w:t>Figure n°11</w:t>
-      </w:r>
-      <w:r>
-        <w:rPr>
-          <w:rFonts w:cstheme="minorHAnsi"/>
-          <w:i/>
-        </w:rPr>
-        <w:t xml:space="preserve"> – Extrait du site web, </w:t>
-      </w:r>
-      <w:r>
-        <w:rPr>
-          <w:rFonts w:cstheme="minorHAnsi"/>
-          <w:i/>
-        </w:rPr>
-        <w:t>rubrique « Créer mon panorama »</w:t>
+        <w:t>Figure n°11 – Extrait du site web, rubrique « Créer mon panorama »</w:t>
       </w:r>
     </w:p>
     <w:p>
@@ -2380,28 +2349,7 @@
           <w:rFonts w:cstheme="minorHAnsi"/>
           <w:i/>
         </w:rPr>
-        <w:t>Figure n°12</w:t>
-      </w:r>
-      <w:r>
-        <w:rPr>
-          <w:rFonts w:cstheme="minorHAnsi"/>
-          <w:i/>
-        </w:rPr>
-        <w:t xml:space="preserve"> – Extrait du site web, rubrique « </w:t>
-      </w:r>
-      <w:r>
-        <w:rPr>
-          <w:rFonts w:cstheme="minorHAnsi"/>
-          <w:i/>
-        </w:rPr>
-        <w:t>Comment ça marche ?</w:t>
-      </w:r>
-      <w:r>
-        <w:rPr>
-          <w:rFonts w:cstheme="minorHAnsi"/>
-          <w:i/>
-        </w:rPr>
-        <w:t> »</w:t>
+        <w:t>Figure n°12 – Extrait du site web, rubrique « Comment ça marche ? »</w:t>
       </w:r>
     </w:p>
     <w:p>
@@ -2503,49 +2451,20 @@
           <w:rFonts w:cstheme="minorHAnsi"/>
           <w:i/>
         </w:rPr>
-        <w:t>Figure n°13</w:t>
-      </w:r>
-      <w:r>
-        <w:rPr>
-          <w:rFonts w:cstheme="minorHAnsi"/>
-          <w:i/>
-        </w:rPr>
-        <w:t xml:space="preserve"> – Extrait du site web, rubrique « </w:t>
-      </w:r>
-      <w:r>
-        <w:rPr>
-          <w:rFonts w:cstheme="minorHAnsi"/>
-          <w:i/>
-        </w:rPr>
-        <w:t>Exemples</w:t>
-      </w:r>
-      <w:r>
-        <w:rPr>
-          <w:rFonts w:cstheme="minorHAnsi"/>
-          <w:i/>
-        </w:rPr>
-        <w:t> »</w:t>
-      </w:r>
-    </w:p>
-    <w:p>
-      <w:pPr>
-        <w:rPr>
-          <w:rFonts w:cstheme="minorHAnsi"/>
-        </w:rPr>
-      </w:pPr>
-      <w:r>
-        <w:rPr>
-          <w:rFonts w:cstheme="minorHAnsi"/>
-        </w:rPr>
-        <w:t>Pour simplifier la prise en main de l’outil par les utilisateurs</w:t>
-      </w:r>
-      <w:bookmarkStart w:id="0" w:name="_GoBack"/>
-      <w:bookmarkEnd w:id="0"/>
-      <w:r>
-        <w:rPr>
-          <w:rFonts w:cstheme="minorHAnsi"/>
-        </w:rPr>
-        <w:t>, nous avons également réalisé un tutoriel, disponible au début du processus de création d’un panorama.</w:t>
+        <w:t>Figure n°13 – Extrait du site web, rubrique « Exemples »</w:t>
+      </w:r>
+    </w:p>
+    <w:p>
+      <w:pPr>
+        <w:rPr>
+          <w:rFonts w:cstheme="minorHAnsi"/>
+        </w:rPr>
+      </w:pPr>
+      <w:r>
+        <w:rPr>
+          <w:rFonts w:cstheme="minorHAnsi"/>
+        </w:rPr>
+        <w:t>Pour simplifier la prise en main de l’outil par les utilisateurs, nous avons également réalisé un tutoriel, disponible au début du processus de création d’un panorama.</w:t>
       </w:r>
     </w:p>
     <w:p>
@@ -2630,36 +2549,202 @@
           <w:rFonts w:cstheme="minorHAnsi"/>
           <w:i/>
         </w:rPr>
-        <w:t>Figure n°</w:t>
-      </w:r>
-      <w:r>
-        <w:rPr>
-          <w:rFonts w:cstheme="minorHAnsi"/>
-          <w:i/>
-        </w:rPr>
-        <w:t>1</w:t>
-      </w:r>
-      <w:r>
-        <w:rPr>
-          <w:rFonts w:cstheme="minorHAnsi"/>
-          <w:i/>
-        </w:rPr>
-        <w:t>4</w:t>
-      </w:r>
-      <w:r>
-        <w:rPr>
-          <w:rFonts w:cstheme="minorHAnsi"/>
-          <w:i/>
-        </w:rPr>
-        <w:t xml:space="preserve"> – </w:t>
-      </w:r>
-      <w:r>
-        <w:rPr>
-          <w:rFonts w:cstheme="minorHAnsi"/>
-          <w:i/>
-        </w:rPr>
-        <w:t>Tutoriel pour les utilisateurs</w:t>
-      </w:r>
+        <w:t>Figure n°14 – Tutoriel pour les utilisateurs</w:t>
+      </w:r>
+    </w:p>
+    <w:p>
+      <w:pPr>
+        <w:rPr>
+          <w:rFonts w:cstheme="minorHAnsi"/>
+        </w:rPr>
+      </w:pPr>
+    </w:p>
+    <w:p>
+      <w:pPr>
+        <w:rPr>
+          <w:rFonts w:cstheme="minorHAnsi"/>
+        </w:rPr>
+      </w:pPr>
+    </w:p>
+    <w:p>
+      <w:pPr>
+        <w:rPr>
+          <w:rFonts w:cstheme="minorHAnsi"/>
+        </w:rPr>
+      </w:pPr>
+    </w:p>
+    <w:p>
+      <w:pPr>
+        <w:rPr>
+          <w:rFonts w:cstheme="minorHAnsi"/>
+        </w:rPr>
+      </w:pPr>
+    </w:p>
+    <w:p>
+      <w:pPr>
+        <w:rPr>
+          <w:rFonts w:cstheme="minorHAnsi"/>
+        </w:rPr>
+      </w:pPr>
+    </w:p>
+    <w:p>
+      <w:pPr>
+        <w:rPr>
+          <w:rFonts w:cstheme="minorHAnsi"/>
+        </w:rPr>
+      </w:pPr>
+    </w:p>
+    <w:p>
+      <w:pPr>
+        <w:rPr>
+          <w:rFonts w:cstheme="minorHAnsi"/>
+        </w:rPr>
+      </w:pPr>
+    </w:p>
+    <w:p>
+      <w:pPr>
+        <w:rPr>
+          <w:rFonts w:cstheme="minorHAnsi"/>
+        </w:rPr>
+      </w:pPr>
+    </w:p>
+    <w:p>
+      <w:pPr>
+        <w:rPr>
+          <w:rFonts w:ascii="Bahnschrift" w:hAnsi="Bahnschrift"/>
+          <w:sz w:val="36"/>
+          <w:szCs w:val="36"/>
+        </w:rPr>
+      </w:pPr>
+      <w:r>
+        <w:rPr>
+          <w:rFonts w:ascii="Bahnschrift" w:hAnsi="Bahnschrift"/>
+          <w:sz w:val="36"/>
+          <w:szCs w:val="36"/>
+        </w:rPr>
+        <w:lastRenderedPageBreak/>
+        <w:t>8. CONCLUSION</w:t>
+      </w:r>
+    </w:p>
+    <w:p>
+      <w:pPr>
+        <w:jc w:val="both"/>
+        <w:rPr>
+          <w:rFonts w:cstheme="minorHAnsi"/>
+        </w:rPr>
+      </w:pPr>
+      <w:r>
+        <w:rPr>
+          <w:rFonts w:cstheme="minorHAnsi"/>
+        </w:rPr>
+        <w:t>Ce travail a été pour nous l’occasion de travailler dans une équipe beaucoup plus nombreuse que ce dont on avait l’habitude à l’IUT mais qui se rapproche plus de la taille des équipes que l’on peut retrouver en entreprise. Nous avo</w:t>
+      </w:r>
+      <w:r>
+        <w:rPr>
+          <w:rFonts w:cstheme="minorHAnsi"/>
+        </w:rPr>
+        <w:t>ns dû faire un gros travail sur</w:t>
+      </w:r>
+      <w:r>
+        <w:rPr>
+          <w:rFonts w:cstheme="minorHAnsi"/>
+        </w:rPr>
+        <w:t xml:space="preserve"> la répartition des tâches et la communication</w:t>
+      </w:r>
+      <w:r>
+        <w:rPr>
+          <w:rFonts w:cstheme="minorHAnsi"/>
+        </w:rPr>
+        <w:t xml:space="preserve"> à l’intérieur du groupe, ce qui était nouveau pour nous</w:t>
+      </w:r>
+      <w:r>
+        <w:rPr>
+          <w:rFonts w:cstheme="minorHAnsi"/>
+        </w:rPr>
+        <w:t>.</w:t>
+      </w:r>
+    </w:p>
+    <w:p>
+      <w:pPr>
+        <w:jc w:val="both"/>
+        <w:rPr>
+          <w:rFonts w:cstheme="minorHAnsi"/>
+        </w:rPr>
+      </w:pPr>
+      <w:r>
+        <w:rPr>
+          <w:rFonts w:cstheme="minorHAnsi"/>
+        </w:rPr>
+        <w:t>Cela nous a également permis de prendre conscience de l’importance de la gestion de projet, il est indispensable d’avoir établis des prévisionnels avec le temps de travail prévu pour mener à terme le projet dans les délais imposés.</w:t>
+      </w:r>
+      <w:r>
+        <w:rPr>
+          <w:rFonts w:cstheme="minorHAnsi"/>
+        </w:rPr>
+        <w:t xml:space="preserve"> La notion de compréhension du besoin et de satisfaction du client a également été l’une des compétences que nous avons acquises durant ce travail, nous avons fait de nombreuses réunions durant lesquelles nous avons pris des notes pour nous adapter au mieux par rapport aux remarques que le client avait sur le travail présenté.</w:t>
+      </w:r>
+    </w:p>
+    <w:p>
+      <w:pPr>
+        <w:jc w:val="both"/>
+        <w:rPr>
+          <w:rFonts w:cstheme="minorHAnsi"/>
+        </w:rPr>
+      </w:pPr>
+      <w:r>
+        <w:rPr>
+          <w:rFonts w:cstheme="minorHAnsi"/>
+        </w:rPr>
+        <w:t xml:space="preserve">Nous avons aussi appris à </w:t>
+      </w:r>
+      <w:r>
+        <w:rPr>
+          <w:rFonts w:cstheme="minorHAnsi"/>
+        </w:rPr>
+        <w:t>nous documenter</w:t>
+      </w:r>
+      <w:r>
+        <w:rPr>
+          <w:rFonts w:cstheme="minorHAnsi"/>
+        </w:rPr>
+        <w:t xml:space="preserve"> par nous-même, et l’apprentissage autonome de nouveaux langages et de nouvelles technologies est une part essentielle du travail d’un développeur, car ses compétences doivent régulièrement être mises à niveau.</w:t>
+      </w:r>
+    </w:p>
+    <w:p>
+      <w:pPr>
+        <w:jc w:val="both"/>
+        <w:rPr>
+          <w:rFonts w:cstheme="minorHAnsi"/>
+        </w:rPr>
+      </w:pPr>
+      <w:r>
+        <w:rPr>
+          <w:rFonts w:cstheme="minorHAnsi"/>
+        </w:rPr>
+        <w:t>Pour conclure, ce projet nous a apporté une expérience enrichissante et de nombreux apprentissages</w:t>
+      </w:r>
+      <w:r>
+        <w:rPr>
+          <w:rFonts w:cstheme="minorHAnsi"/>
+        </w:rPr>
+        <w:t xml:space="preserve"> qui nous ont permis d’acquérir des compétences nécessaires et indispensable dans le monde professionnel : la communication, l’organisation et la rigueur</w:t>
+      </w:r>
+      <w:r>
+        <w:rPr>
+          <w:rFonts w:cstheme="minorHAnsi"/>
+        </w:rPr>
+        <w:t>.</w:t>
+      </w:r>
+      <w:bookmarkStart w:id="0" w:name="_GoBack"/>
+      <w:bookmarkEnd w:id="0"/>
+    </w:p>
+    <w:p>
+      <w:pPr>
+        <w:jc w:val="both"/>
+        <w:rPr>
+          <w:rFonts w:cstheme="minorHAnsi"/>
+        </w:rPr>
+      </w:pPr>
     </w:p>
     <w:p>
       <w:pPr>
@@ -3212,6 +3297,7 @@
   <w:style w:type="character" w:default="1" w:styleId="Policepardfaut">
     <w:name w:val="Default Paragraph Font"/>
     <w:uiPriority w:val="1"/>
+    <w:semiHidden/>
     <w:unhideWhenUsed/>
   </w:style>
   <w:style w:type="table" w:default="1" w:styleId="TableauNormal">

</xml_diff>